<commit_message>
atualização do escopo, último commit antes da entrega da primeira parte do projeto
</commit_message>
<xml_diff>
--- a/Escopo/DefinicaoDoProblemaEEscopo.docx
+++ b/Escopo/DefinicaoDoProblemaEEscopo.docx
@@ -309,6 +309,72 @@
           <w:rFonts w:ascii="Arial" w:hAnsi="Arial" w:cs="Arial"/>
         </w:rPr>
         <w:t xml:space="preserve"> </w:t>
+      </w:r>
+    </w:p>
+    <w:p>
+      <w:pPr>
+        <w:jc w:val="both"/>
+        <w:rPr>
+          <w:rFonts w:ascii="Arial" w:hAnsi="Arial" w:cs="Arial"/>
+        </w:rPr>
+      </w:pPr>
+    </w:p>
+    <w:p>
+      <w:pPr>
+        <w:jc w:val="both"/>
+        <w:rPr>
+          <w:rFonts w:ascii="Arial" w:hAnsi="Arial" w:cs="Arial"/>
+          <w:b/>
+          <w:bCs/>
+        </w:rPr>
+      </w:pPr>
+      <w:r>
+        <w:rPr>
+          <w:rFonts w:ascii="Arial" w:hAnsi="Arial" w:cs="Arial"/>
+          <w:b/>
+          <w:bCs/>
+        </w:rPr>
+        <w:t>Classes de dados</w:t>
+      </w:r>
+    </w:p>
+    <w:p>
+      <w:pPr>
+        <w:jc w:val="both"/>
+        <w:rPr>
+          <w:rFonts w:ascii="Arial" w:hAnsi="Arial" w:cs="Arial"/>
+          <w:b/>
+          <w:bCs/>
+        </w:rPr>
+      </w:pPr>
+      <w:r>
+        <w:rPr>
+          <w:rFonts w:ascii="Arial" w:hAnsi="Arial" w:cs="Arial"/>
+          <w:b/>
+          <w:bCs/>
+        </w:rPr>
+        <w:tab/>
+      </w:r>
+    </w:p>
+    <w:p>
+      <w:pPr>
+        <w:jc w:val="both"/>
+        <w:rPr>
+          <w:rFonts w:ascii="Arial" w:hAnsi="Arial" w:cs="Arial"/>
+        </w:rPr>
+      </w:pPr>
+      <w:r>
+        <w:rPr>
+          <w:rFonts w:ascii="Arial" w:hAnsi="Arial" w:cs="Arial"/>
+          <w:b/>
+          <w:bCs/>
+        </w:rPr>
+        <w:tab/>
+      </w:r>
+      <w:r>
+        <w:rPr>
+          <w:rFonts w:ascii="Arial" w:hAnsi="Arial" w:cs="Arial"/>
+        </w:rPr>
+        <w:t xml:space="preserve">No total, há 5 classes: Cliente, Vendedor, Pessoa, Estoque e Livros. As classes Cliente e Vendedor são subclasses de Pessoa. A classe Estoque é agregada com a classe Livros, em razão da lista de livros presente na classe Estoque.  </w:t>
       </w:r>
     </w:p>
     <w:p>

</xml_diff>